<commit_message>
add plan and conceptual model
</commit_message>
<xml_diff>
--- a/UIPrototype/Iteration_1_软件需求规约.docx
+++ b/UIPrototype/Iteration_1_软件需求规约.docx
@@ -615,7 +615,7 @@
         <w:rPr>
           <w:noProof/>
         </w:rPr>
-        <w:instrText xml:space="preserve"> PAGEREF _Toc53147283 \h </w:instrText>
+        <w:instrText xml:space="preserve"> PAGEREF _Toc53217892 \h </w:instrText>
       </w:r>
       <w:r>
         <w:rPr>
@@ -693,7 +693,7 @@
         <w:rPr>
           <w:noProof/>
         </w:rPr>
-        <w:instrText xml:space="preserve"> PAGEREF _Toc53147284 \h </w:instrText>
+        <w:instrText xml:space="preserve"> PAGEREF _Toc53217893 \h </w:instrText>
       </w:r>
       <w:r>
         <w:rPr>
@@ -771,7 +771,7 @@
         <w:rPr>
           <w:noProof/>
         </w:rPr>
-        <w:instrText xml:space="preserve"> PAGEREF _Toc53147285 \h </w:instrText>
+        <w:instrText xml:space="preserve"> PAGEREF _Toc53217894 \h </w:instrText>
       </w:r>
       <w:r>
         <w:rPr>
@@ -849,7 +849,7 @@
         <w:rPr>
           <w:noProof/>
         </w:rPr>
-        <w:instrText xml:space="preserve"> PAGEREF _Toc53147286 \h </w:instrText>
+        <w:instrText xml:space="preserve"> PAGEREF _Toc53217895 \h </w:instrText>
       </w:r>
       <w:r>
         <w:rPr>
@@ -927,7 +927,7 @@
         <w:rPr>
           <w:noProof/>
         </w:rPr>
-        <w:instrText xml:space="preserve"> PAGEREF _Toc53147287 \h </w:instrText>
+        <w:instrText xml:space="preserve"> PAGEREF _Toc53217896 \h </w:instrText>
       </w:r>
       <w:r>
         <w:rPr>
@@ -1005,7 +1005,7 @@
         <w:rPr>
           <w:noProof/>
         </w:rPr>
-        <w:instrText xml:space="preserve"> PAGEREF _Toc53147288 \h </w:instrText>
+        <w:instrText xml:space="preserve"> PAGEREF _Toc53217897 \h </w:instrText>
       </w:r>
       <w:r>
         <w:rPr>
@@ -1022,7 +1022,7 @@
         <w:rPr>
           <w:noProof/>
         </w:rPr>
-        <w:t>6</w:t>
+        <w:t>7</w:t>
       </w:r>
       <w:r>
         <w:rPr>
@@ -1083,7 +1083,7 @@
         <w:rPr>
           <w:noProof/>
         </w:rPr>
-        <w:instrText xml:space="preserve"> PAGEREF _Toc53147289 \h </w:instrText>
+        <w:instrText xml:space="preserve"> PAGEREF _Toc53217898 \h </w:instrText>
       </w:r>
       <w:r>
         <w:rPr>
@@ -1100,7 +1100,7 @@
         <w:rPr>
           <w:noProof/>
         </w:rPr>
-        <w:t>6</w:t>
+        <w:t>7</w:t>
       </w:r>
       <w:r>
         <w:rPr>
@@ -1158,7 +1158,7 @@
         <w:rPr>
           <w:noProof/>
         </w:rPr>
-        <w:instrText xml:space="preserve"> PAGEREF _Toc53147290 \h </w:instrText>
+        <w:instrText xml:space="preserve"> PAGEREF _Toc53217899 \h </w:instrText>
       </w:r>
       <w:r>
         <w:rPr>
@@ -1175,7 +1175,7 @@
         <w:rPr>
           <w:noProof/>
         </w:rPr>
-        <w:t>6</w:t>
+        <w:t>7</w:t>
       </w:r>
       <w:r>
         <w:rPr>
@@ -1215,7 +1215,7 @@
         <w:rPr>
           <w:noProof/>
         </w:rPr>
-        <w:t>&lt;Use case1 规约&gt;</w:t>
+        <w:t>&lt;注册 规约&gt;</w:t>
       </w:r>
       <w:r>
         <w:rPr>
@@ -1233,7 +1233,7 @@
         <w:rPr>
           <w:noProof/>
         </w:rPr>
-        <w:instrText xml:space="preserve"> PAGEREF _Toc53147291 \h </w:instrText>
+        <w:instrText xml:space="preserve"> PAGEREF _Toc53217900 \h </w:instrText>
       </w:r>
       <w:r>
         <w:rPr>
@@ -1250,7 +1250,7 @@
         <w:rPr>
           <w:noProof/>
         </w:rPr>
-        <w:t>6</w:t>
+        <w:t>8</w:t>
       </w:r>
       <w:r>
         <w:rPr>
@@ -1290,7 +1290,7 @@
         <w:rPr>
           <w:noProof/>
         </w:rPr>
-        <w:t>&lt;Use case2 规约&gt;</w:t>
+        <w:t>&lt;登录 规约&gt;</w:t>
       </w:r>
       <w:r>
         <w:rPr>
@@ -1308,7 +1308,7 @@
         <w:rPr>
           <w:noProof/>
         </w:rPr>
-        <w:instrText xml:space="preserve"> PAGEREF _Toc53147292 \h </w:instrText>
+        <w:instrText xml:space="preserve"> PAGEREF _Toc53217901 \h </w:instrText>
       </w:r>
       <w:r>
         <w:rPr>
@@ -1325,7 +1325,691 @@
         <w:rPr>
           <w:noProof/>
         </w:rPr>
-        <w:t>6</w:t>
+        <w:t>9</w:t>
+      </w:r>
+      <w:r>
+        <w:rPr>
+          <w:noProof/>
+        </w:rPr>
+        <w:fldChar w:fldCharType="end"/>
+      </w:r>
+    </w:p>
+    <w:p>
+      <w:pPr>
+        <w:pStyle w:val="TOC3"/>
+        <w:rPr>
+          <w:rFonts w:asciiTheme="minorHAnsi" w:eastAsiaTheme="minorEastAsia" w:hAnsiTheme="minorHAnsi" w:cstheme="minorBidi"/>
+          <w:noProof/>
+          <w:kern w:val="2"/>
+          <w:sz w:val="21"/>
+          <w:szCs w:val="22"/>
+        </w:rPr>
+      </w:pPr>
+      <w:r>
+        <w:rPr>
+          <w:noProof/>
+        </w:rPr>
+        <w:t>3.1.4</w:t>
+      </w:r>
+      <w:r>
+        <w:rPr>
+          <w:rFonts w:asciiTheme="minorHAnsi" w:eastAsiaTheme="minorEastAsia" w:hAnsiTheme="minorHAnsi" w:cstheme="minorBidi"/>
+          <w:noProof/>
+          <w:kern w:val="2"/>
+          <w:sz w:val="21"/>
+          <w:szCs w:val="22"/>
+        </w:rPr>
+        <w:tab/>
+      </w:r>
+      <w:r>
+        <w:rPr>
+          <w:noProof/>
+        </w:rPr>
+        <w:t>&lt;个人信息维护 规约&gt;</w:t>
+      </w:r>
+      <w:r>
+        <w:rPr>
+          <w:noProof/>
+        </w:rPr>
+        <w:tab/>
+      </w:r>
+      <w:r>
+        <w:rPr>
+          <w:noProof/>
+        </w:rPr>
+        <w:fldChar w:fldCharType="begin"/>
+      </w:r>
+      <w:r>
+        <w:rPr>
+          <w:noProof/>
+        </w:rPr>
+        <w:instrText xml:space="preserve"> PAGEREF _Toc53217902 \h </w:instrText>
+      </w:r>
+      <w:r>
+        <w:rPr>
+          <w:noProof/>
+        </w:rPr>
+      </w:r>
+      <w:r>
+        <w:rPr>
+          <w:noProof/>
+        </w:rPr>
+        <w:fldChar w:fldCharType="separate"/>
+      </w:r>
+      <w:r>
+        <w:rPr>
+          <w:noProof/>
+        </w:rPr>
+        <w:t>9</w:t>
+      </w:r>
+      <w:r>
+        <w:rPr>
+          <w:noProof/>
+        </w:rPr>
+        <w:fldChar w:fldCharType="end"/>
+      </w:r>
+    </w:p>
+    <w:p>
+      <w:pPr>
+        <w:pStyle w:val="TOC3"/>
+        <w:rPr>
+          <w:rFonts w:asciiTheme="minorHAnsi" w:eastAsiaTheme="minorEastAsia" w:hAnsiTheme="minorHAnsi" w:cstheme="minorBidi"/>
+          <w:noProof/>
+          <w:kern w:val="2"/>
+          <w:sz w:val="21"/>
+          <w:szCs w:val="22"/>
+        </w:rPr>
+      </w:pPr>
+      <w:r>
+        <w:rPr>
+          <w:noProof/>
+        </w:rPr>
+        <w:t>3.1.5</w:t>
+      </w:r>
+      <w:r>
+        <w:rPr>
+          <w:rFonts w:asciiTheme="minorHAnsi" w:eastAsiaTheme="minorEastAsia" w:hAnsiTheme="minorHAnsi" w:cstheme="minorBidi"/>
+          <w:noProof/>
+          <w:kern w:val="2"/>
+          <w:sz w:val="21"/>
+          <w:szCs w:val="22"/>
+        </w:rPr>
+        <w:tab/>
+      </w:r>
+      <w:r>
+        <w:rPr>
+          <w:noProof/>
+        </w:rPr>
+        <w:t>&lt;文件管理 规约&gt;</w:t>
+      </w:r>
+      <w:r>
+        <w:rPr>
+          <w:noProof/>
+        </w:rPr>
+        <w:tab/>
+      </w:r>
+      <w:r>
+        <w:rPr>
+          <w:noProof/>
+        </w:rPr>
+        <w:fldChar w:fldCharType="begin"/>
+      </w:r>
+      <w:r>
+        <w:rPr>
+          <w:noProof/>
+        </w:rPr>
+        <w:instrText xml:space="preserve"> PAGEREF _Toc53217903 \h </w:instrText>
+      </w:r>
+      <w:r>
+        <w:rPr>
+          <w:noProof/>
+        </w:rPr>
+      </w:r>
+      <w:r>
+        <w:rPr>
+          <w:noProof/>
+        </w:rPr>
+        <w:fldChar w:fldCharType="separate"/>
+      </w:r>
+      <w:r>
+        <w:rPr>
+          <w:noProof/>
+        </w:rPr>
+        <w:t>10</w:t>
+      </w:r>
+      <w:r>
+        <w:rPr>
+          <w:noProof/>
+        </w:rPr>
+        <w:fldChar w:fldCharType="end"/>
+      </w:r>
+    </w:p>
+    <w:p>
+      <w:pPr>
+        <w:pStyle w:val="TOC3"/>
+        <w:rPr>
+          <w:rFonts w:asciiTheme="minorHAnsi" w:eastAsiaTheme="minorEastAsia" w:hAnsiTheme="minorHAnsi" w:cstheme="minorBidi"/>
+          <w:noProof/>
+          <w:kern w:val="2"/>
+          <w:sz w:val="21"/>
+          <w:szCs w:val="22"/>
+        </w:rPr>
+      </w:pPr>
+      <w:r>
+        <w:rPr>
+          <w:noProof/>
+        </w:rPr>
+        <w:t>3.1.6</w:t>
+      </w:r>
+      <w:r>
+        <w:rPr>
+          <w:rFonts w:asciiTheme="minorHAnsi" w:eastAsiaTheme="minorEastAsia" w:hAnsiTheme="minorHAnsi" w:cstheme="minorBidi"/>
+          <w:noProof/>
+          <w:kern w:val="2"/>
+          <w:sz w:val="21"/>
+          <w:szCs w:val="22"/>
+        </w:rPr>
+        <w:tab/>
+      </w:r>
+      <w:r>
+        <w:rPr>
+          <w:noProof/>
+        </w:rPr>
+        <w:t>&lt;发布作业 规约&gt;</w:t>
+      </w:r>
+      <w:r>
+        <w:rPr>
+          <w:noProof/>
+        </w:rPr>
+        <w:tab/>
+      </w:r>
+      <w:r>
+        <w:rPr>
+          <w:noProof/>
+        </w:rPr>
+        <w:fldChar w:fldCharType="begin"/>
+      </w:r>
+      <w:r>
+        <w:rPr>
+          <w:noProof/>
+        </w:rPr>
+        <w:instrText xml:space="preserve"> PAGEREF _Toc53217904 \h </w:instrText>
+      </w:r>
+      <w:r>
+        <w:rPr>
+          <w:noProof/>
+        </w:rPr>
+      </w:r>
+      <w:r>
+        <w:rPr>
+          <w:noProof/>
+        </w:rPr>
+        <w:fldChar w:fldCharType="separate"/>
+      </w:r>
+      <w:r>
+        <w:rPr>
+          <w:noProof/>
+        </w:rPr>
+        <w:t>11</w:t>
+      </w:r>
+      <w:r>
+        <w:rPr>
+          <w:noProof/>
+        </w:rPr>
+        <w:fldChar w:fldCharType="end"/>
+      </w:r>
+    </w:p>
+    <w:p>
+      <w:pPr>
+        <w:pStyle w:val="TOC3"/>
+        <w:rPr>
+          <w:rFonts w:asciiTheme="minorHAnsi" w:eastAsiaTheme="minorEastAsia" w:hAnsiTheme="minorHAnsi" w:cstheme="minorBidi"/>
+          <w:noProof/>
+          <w:kern w:val="2"/>
+          <w:sz w:val="21"/>
+          <w:szCs w:val="22"/>
+        </w:rPr>
+      </w:pPr>
+      <w:r>
+        <w:rPr>
+          <w:noProof/>
+        </w:rPr>
+        <w:t>3.1.7</w:t>
+      </w:r>
+      <w:r>
+        <w:rPr>
+          <w:rFonts w:asciiTheme="minorHAnsi" w:eastAsiaTheme="minorEastAsia" w:hAnsiTheme="minorHAnsi" w:cstheme="minorBidi"/>
+          <w:noProof/>
+          <w:kern w:val="2"/>
+          <w:sz w:val="21"/>
+          <w:szCs w:val="22"/>
+        </w:rPr>
+        <w:tab/>
+      </w:r>
+      <w:r>
+        <w:rPr>
+          <w:noProof/>
+        </w:rPr>
+        <w:t>&lt;提交作业 规约&gt;</w:t>
+      </w:r>
+      <w:r>
+        <w:rPr>
+          <w:noProof/>
+        </w:rPr>
+        <w:tab/>
+      </w:r>
+      <w:r>
+        <w:rPr>
+          <w:noProof/>
+        </w:rPr>
+        <w:fldChar w:fldCharType="begin"/>
+      </w:r>
+      <w:r>
+        <w:rPr>
+          <w:noProof/>
+        </w:rPr>
+        <w:instrText xml:space="preserve"> PAGEREF _Toc53217905 \h </w:instrText>
+      </w:r>
+      <w:r>
+        <w:rPr>
+          <w:noProof/>
+        </w:rPr>
+      </w:r>
+      <w:r>
+        <w:rPr>
+          <w:noProof/>
+        </w:rPr>
+        <w:fldChar w:fldCharType="separate"/>
+      </w:r>
+      <w:r>
+        <w:rPr>
+          <w:noProof/>
+        </w:rPr>
+        <w:t>11</w:t>
+      </w:r>
+      <w:r>
+        <w:rPr>
+          <w:noProof/>
+        </w:rPr>
+        <w:fldChar w:fldCharType="end"/>
+      </w:r>
+    </w:p>
+    <w:p>
+      <w:pPr>
+        <w:pStyle w:val="TOC3"/>
+        <w:rPr>
+          <w:rFonts w:asciiTheme="minorHAnsi" w:eastAsiaTheme="minorEastAsia" w:hAnsiTheme="minorHAnsi" w:cstheme="minorBidi"/>
+          <w:noProof/>
+          <w:kern w:val="2"/>
+          <w:sz w:val="21"/>
+          <w:szCs w:val="22"/>
+        </w:rPr>
+      </w:pPr>
+      <w:r>
+        <w:rPr>
+          <w:noProof/>
+        </w:rPr>
+        <w:t>3.1.8</w:t>
+      </w:r>
+      <w:r>
+        <w:rPr>
+          <w:rFonts w:asciiTheme="minorHAnsi" w:eastAsiaTheme="minorEastAsia" w:hAnsiTheme="minorHAnsi" w:cstheme="minorBidi"/>
+          <w:noProof/>
+          <w:kern w:val="2"/>
+          <w:sz w:val="21"/>
+          <w:szCs w:val="22"/>
+        </w:rPr>
+        <w:tab/>
+      </w:r>
+      <w:r>
+        <w:rPr>
+          <w:noProof/>
+        </w:rPr>
+        <w:t>&lt;批改作业 规约&gt;</w:t>
+      </w:r>
+      <w:r>
+        <w:rPr>
+          <w:noProof/>
+        </w:rPr>
+        <w:tab/>
+      </w:r>
+      <w:r>
+        <w:rPr>
+          <w:noProof/>
+        </w:rPr>
+        <w:fldChar w:fldCharType="begin"/>
+      </w:r>
+      <w:r>
+        <w:rPr>
+          <w:noProof/>
+        </w:rPr>
+        <w:instrText xml:space="preserve"> PAGEREF _Toc53217906 \h </w:instrText>
+      </w:r>
+      <w:r>
+        <w:rPr>
+          <w:noProof/>
+        </w:rPr>
+      </w:r>
+      <w:r>
+        <w:rPr>
+          <w:noProof/>
+        </w:rPr>
+        <w:fldChar w:fldCharType="separate"/>
+      </w:r>
+      <w:r>
+        <w:rPr>
+          <w:noProof/>
+        </w:rPr>
+        <w:t>12</w:t>
+      </w:r>
+      <w:r>
+        <w:rPr>
+          <w:noProof/>
+        </w:rPr>
+        <w:fldChar w:fldCharType="end"/>
+      </w:r>
+    </w:p>
+    <w:p>
+      <w:pPr>
+        <w:pStyle w:val="TOC3"/>
+        <w:rPr>
+          <w:rFonts w:asciiTheme="minorHAnsi" w:eastAsiaTheme="minorEastAsia" w:hAnsiTheme="minorHAnsi" w:cstheme="minorBidi"/>
+          <w:noProof/>
+          <w:kern w:val="2"/>
+          <w:sz w:val="21"/>
+          <w:szCs w:val="22"/>
+        </w:rPr>
+      </w:pPr>
+      <w:r>
+        <w:rPr>
+          <w:noProof/>
+        </w:rPr>
+        <w:t>3.1.9</w:t>
+      </w:r>
+      <w:r>
+        <w:rPr>
+          <w:rFonts w:asciiTheme="minorHAnsi" w:eastAsiaTheme="minorEastAsia" w:hAnsiTheme="minorHAnsi" w:cstheme="minorBidi"/>
+          <w:noProof/>
+          <w:kern w:val="2"/>
+          <w:sz w:val="21"/>
+          <w:szCs w:val="22"/>
+        </w:rPr>
+        <w:tab/>
+      </w:r>
+      <w:r>
+        <w:rPr>
+          <w:noProof/>
+        </w:rPr>
+        <w:t>&lt;管理历史作业 规约&gt;</w:t>
+      </w:r>
+      <w:r>
+        <w:rPr>
+          <w:noProof/>
+        </w:rPr>
+        <w:tab/>
+      </w:r>
+      <w:r>
+        <w:rPr>
+          <w:noProof/>
+        </w:rPr>
+        <w:fldChar w:fldCharType="begin"/>
+      </w:r>
+      <w:r>
+        <w:rPr>
+          <w:noProof/>
+        </w:rPr>
+        <w:instrText xml:space="preserve"> PAGEREF _Toc53217907 \h </w:instrText>
+      </w:r>
+      <w:r>
+        <w:rPr>
+          <w:noProof/>
+        </w:rPr>
+      </w:r>
+      <w:r>
+        <w:rPr>
+          <w:noProof/>
+        </w:rPr>
+        <w:fldChar w:fldCharType="separate"/>
+      </w:r>
+      <w:r>
+        <w:rPr>
+          <w:noProof/>
+        </w:rPr>
+        <w:t>13</w:t>
+      </w:r>
+      <w:r>
+        <w:rPr>
+          <w:noProof/>
+        </w:rPr>
+        <w:fldChar w:fldCharType="end"/>
+      </w:r>
+    </w:p>
+    <w:p>
+      <w:pPr>
+        <w:pStyle w:val="TOC3"/>
+        <w:tabs>
+          <w:tab w:val="left" w:pos="1674"/>
+        </w:tabs>
+        <w:rPr>
+          <w:rFonts w:asciiTheme="minorHAnsi" w:eastAsiaTheme="minorEastAsia" w:hAnsiTheme="minorHAnsi" w:cstheme="minorBidi"/>
+          <w:noProof/>
+          <w:kern w:val="2"/>
+          <w:sz w:val="21"/>
+          <w:szCs w:val="22"/>
+        </w:rPr>
+      </w:pPr>
+      <w:r>
+        <w:rPr>
+          <w:noProof/>
+        </w:rPr>
+        <w:t>3.1.10</w:t>
+      </w:r>
+      <w:r>
+        <w:rPr>
+          <w:rFonts w:asciiTheme="minorHAnsi" w:eastAsiaTheme="minorEastAsia" w:hAnsiTheme="minorHAnsi" w:cstheme="minorBidi"/>
+          <w:noProof/>
+          <w:kern w:val="2"/>
+          <w:sz w:val="21"/>
+          <w:szCs w:val="22"/>
+        </w:rPr>
+        <w:tab/>
+      </w:r>
+      <w:r>
+        <w:rPr>
+          <w:noProof/>
+        </w:rPr>
+        <w:t>&lt;申请课程 规约&gt;</w:t>
+      </w:r>
+      <w:r>
+        <w:rPr>
+          <w:noProof/>
+        </w:rPr>
+        <w:tab/>
+      </w:r>
+      <w:r>
+        <w:rPr>
+          <w:noProof/>
+        </w:rPr>
+        <w:fldChar w:fldCharType="begin"/>
+      </w:r>
+      <w:r>
+        <w:rPr>
+          <w:noProof/>
+        </w:rPr>
+        <w:instrText xml:space="preserve"> PAGEREF _Toc53217908 \h </w:instrText>
+      </w:r>
+      <w:r>
+        <w:rPr>
+          <w:noProof/>
+        </w:rPr>
+      </w:r>
+      <w:r>
+        <w:rPr>
+          <w:noProof/>
+        </w:rPr>
+        <w:fldChar w:fldCharType="separate"/>
+      </w:r>
+      <w:r>
+        <w:rPr>
+          <w:noProof/>
+        </w:rPr>
+        <w:t>13</w:t>
+      </w:r>
+      <w:r>
+        <w:rPr>
+          <w:noProof/>
+        </w:rPr>
+        <w:fldChar w:fldCharType="end"/>
+      </w:r>
+    </w:p>
+    <w:p>
+      <w:pPr>
+        <w:pStyle w:val="TOC3"/>
+        <w:tabs>
+          <w:tab w:val="left" w:pos="1674"/>
+        </w:tabs>
+        <w:rPr>
+          <w:rFonts w:asciiTheme="minorHAnsi" w:eastAsiaTheme="minorEastAsia" w:hAnsiTheme="minorHAnsi" w:cstheme="minorBidi"/>
+          <w:noProof/>
+          <w:kern w:val="2"/>
+          <w:sz w:val="21"/>
+          <w:szCs w:val="22"/>
+        </w:rPr>
+      </w:pPr>
+      <w:r>
+        <w:rPr>
+          <w:noProof/>
+        </w:rPr>
+        <w:t>3.1.11</w:t>
+      </w:r>
+      <w:r>
+        <w:rPr>
+          <w:rFonts w:asciiTheme="minorHAnsi" w:eastAsiaTheme="minorEastAsia" w:hAnsiTheme="minorHAnsi" w:cstheme="minorBidi"/>
+          <w:noProof/>
+          <w:kern w:val="2"/>
+          <w:sz w:val="21"/>
+          <w:szCs w:val="22"/>
+        </w:rPr>
+        <w:tab/>
+      </w:r>
+      <w:r>
+        <w:rPr>
+          <w:noProof/>
+        </w:rPr>
+        <w:t>&lt;课程信息管理 规约&gt;</w:t>
+      </w:r>
+      <w:r>
+        <w:rPr>
+          <w:noProof/>
+        </w:rPr>
+        <w:tab/>
+      </w:r>
+      <w:r>
+        <w:rPr>
+          <w:noProof/>
+        </w:rPr>
+        <w:fldChar w:fldCharType="begin"/>
+      </w:r>
+      <w:r>
+        <w:rPr>
+          <w:noProof/>
+        </w:rPr>
+        <w:instrText xml:space="preserve"> PAGEREF _Toc53217909 \h </w:instrText>
+      </w:r>
+      <w:r>
+        <w:rPr>
+          <w:noProof/>
+        </w:rPr>
+      </w:r>
+      <w:r>
+        <w:rPr>
+          <w:noProof/>
+        </w:rPr>
+        <w:fldChar w:fldCharType="separate"/>
+      </w:r>
+      <w:r>
+        <w:rPr>
+          <w:noProof/>
+        </w:rPr>
+        <w:t>14</w:t>
+      </w:r>
+      <w:r>
+        <w:rPr>
+          <w:noProof/>
+        </w:rPr>
+        <w:fldChar w:fldCharType="end"/>
+      </w:r>
+    </w:p>
+    <w:p>
+      <w:pPr>
+        <w:pStyle w:val="TOC3"/>
+        <w:tabs>
+          <w:tab w:val="left" w:pos="1674"/>
+        </w:tabs>
+        <w:rPr>
+          <w:rFonts w:asciiTheme="minorHAnsi" w:eastAsiaTheme="minorEastAsia" w:hAnsiTheme="minorHAnsi" w:cstheme="minorBidi"/>
+          <w:noProof/>
+          <w:kern w:val="2"/>
+          <w:sz w:val="21"/>
+          <w:szCs w:val="22"/>
+        </w:rPr>
+      </w:pPr>
+      <w:r>
+        <w:rPr>
+          <w:noProof/>
+        </w:rPr>
+        <w:t>3.1.12</w:t>
+      </w:r>
+      <w:r>
+        <w:rPr>
+          <w:rFonts w:asciiTheme="minorHAnsi" w:eastAsiaTheme="minorEastAsia" w:hAnsiTheme="minorHAnsi" w:cstheme="minorBidi"/>
+          <w:noProof/>
+          <w:kern w:val="2"/>
+          <w:sz w:val="21"/>
+          <w:szCs w:val="22"/>
+        </w:rPr>
+        <w:tab/>
+      </w:r>
+      <w:r>
+        <w:rPr>
+          <w:noProof/>
+        </w:rPr>
+        <w:t>&lt;批量导入学生 规约&gt;</w:t>
+      </w:r>
+      <w:r>
+        <w:rPr>
+          <w:noProof/>
+        </w:rPr>
+        <w:tab/>
+      </w:r>
+      <w:r>
+        <w:rPr>
+          <w:noProof/>
+        </w:rPr>
+        <w:fldChar w:fldCharType="begin"/>
+      </w:r>
+      <w:r>
+        <w:rPr>
+          <w:noProof/>
+        </w:rPr>
+        <w:instrText xml:space="preserve"> PAGEREF _Toc53217910 \h </w:instrText>
+      </w:r>
+      <w:r>
+        <w:rPr>
+          <w:noProof/>
+        </w:rPr>
+      </w:r>
+      <w:r>
+        <w:rPr>
+          <w:noProof/>
+        </w:rPr>
+        <w:fldChar w:fldCharType="separate"/>
+      </w:r>
+      <w:r>
+        <w:rPr>
+          <w:noProof/>
+        </w:rPr>
+        <w:t>14</w:t>
       </w:r>
       <w:r>
         <w:rPr>
@@ -1386,7 +2070,7 @@
         <w:rPr>
           <w:noProof/>
         </w:rPr>
-        <w:instrText xml:space="preserve"> PAGEREF _Toc53147293 \h </w:instrText>
+        <w:instrText xml:space="preserve"> PAGEREF _Toc53217911 \h </w:instrText>
       </w:r>
       <w:r>
         <w:rPr>
@@ -1403,7 +2087,7 @@
         <w:rPr>
           <w:noProof/>
         </w:rPr>
-        <w:t>6</w:t>
+        <w:t>14</w:t>
       </w:r>
       <w:r>
         <w:rPr>
@@ -1461,7 +2145,7 @@
         <w:rPr>
           <w:noProof/>
         </w:rPr>
-        <w:instrText xml:space="preserve"> PAGEREF _Toc53147294 \h </w:instrText>
+        <w:instrText xml:space="preserve"> PAGEREF _Toc53217912 \h </w:instrText>
       </w:r>
       <w:r>
         <w:rPr>
@@ -1478,7 +2162,7 @@
         <w:rPr>
           <w:noProof/>
         </w:rPr>
-        <w:t>6</w:t>
+        <w:t>14</w:t>
       </w:r>
       <w:r>
         <w:rPr>
@@ -1538,7 +2222,7 @@
         <w:rPr>
           <w:noProof/>
         </w:rPr>
-        <w:instrText xml:space="preserve"> PAGEREF _Toc53147295 \h </w:instrText>
+        <w:instrText xml:space="preserve"> PAGEREF _Toc53217913 \h </w:instrText>
       </w:r>
       <w:r>
         <w:rPr>
@@ -1555,7 +2239,7 @@
         <w:rPr>
           <w:noProof/>
         </w:rPr>
-        <w:t>7</w:t>
+        <w:t>15</w:t>
       </w:r>
       <w:r>
         <w:rPr>
@@ -1615,7 +2299,7 @@
         <w:rPr>
           <w:noProof/>
         </w:rPr>
-        <w:instrText xml:space="preserve"> PAGEREF _Toc53147296 \h </w:instrText>
+        <w:instrText xml:space="preserve"> PAGEREF _Toc53217914 \h </w:instrText>
       </w:r>
       <w:r>
         <w:rPr>
@@ -1632,7 +2316,7 @@
         <w:rPr>
           <w:noProof/>
         </w:rPr>
-        <w:t>7</w:t>
+        <w:t>15</w:t>
       </w:r>
       <w:r>
         <w:rPr>
@@ -1693,7 +2377,7 @@
         <w:rPr>
           <w:noProof/>
         </w:rPr>
-        <w:instrText xml:space="preserve"> PAGEREF _Toc53147297 \h </w:instrText>
+        <w:instrText xml:space="preserve"> PAGEREF _Toc53217915 \h </w:instrText>
       </w:r>
       <w:r>
         <w:rPr>
@@ -1710,7 +2394,7 @@
         <w:rPr>
           <w:noProof/>
         </w:rPr>
-        <w:t>7</w:t>
+        <w:t>15</w:t>
       </w:r>
       <w:r>
         <w:rPr>
@@ -1770,7 +2454,7 @@
         <w:rPr>
           <w:noProof/>
         </w:rPr>
-        <w:instrText xml:space="preserve"> PAGEREF _Toc53147298 \h </w:instrText>
+        <w:instrText xml:space="preserve"> PAGEREF _Toc53217916 \h </w:instrText>
       </w:r>
       <w:r>
         <w:rPr>
@@ -1787,7 +2471,7 @@
         <w:rPr>
           <w:noProof/>
         </w:rPr>
-        <w:t>7</w:t>
+        <w:t>15</w:t>
       </w:r>
       <w:r>
         <w:rPr>
@@ -1847,7 +2531,7 @@
         <w:rPr>
           <w:noProof/>
         </w:rPr>
-        <w:instrText xml:space="preserve"> PAGEREF _Toc53147299 \h </w:instrText>
+        <w:instrText xml:space="preserve"> PAGEREF _Toc53217917 \h </w:instrText>
       </w:r>
       <w:r>
         <w:rPr>
@@ -1864,7 +2548,7 @@
         <w:rPr>
           <w:noProof/>
         </w:rPr>
-        <w:t>7</w:t>
+        <w:t>15</w:t>
       </w:r>
       <w:r>
         <w:rPr>
@@ -1924,7 +2608,7 @@
         <w:rPr>
           <w:noProof/>
         </w:rPr>
-        <w:instrText xml:space="preserve"> PAGEREF _Toc53147300 \h </w:instrText>
+        <w:instrText xml:space="preserve"> PAGEREF _Toc53217918 \h </w:instrText>
       </w:r>
       <w:r>
         <w:rPr>
@@ -1941,7 +2625,7 @@
         <w:rPr>
           <w:noProof/>
         </w:rPr>
-        <w:t>7</w:t>
+        <w:t>15</w:t>
       </w:r>
       <w:r>
         <w:rPr>
@@ -2001,7 +2685,7 @@
         <w:rPr>
           <w:noProof/>
         </w:rPr>
-        <w:instrText xml:space="preserve"> PAGEREF _Toc53147301 \h </w:instrText>
+        <w:instrText xml:space="preserve"> PAGEREF _Toc53217919 \h </w:instrText>
       </w:r>
       <w:r>
         <w:rPr>
@@ -2018,7 +2702,7 @@
         <w:rPr>
           <w:noProof/>
         </w:rPr>
-        <w:t>7</w:t>
+        <w:t>15</w:t>
       </w:r>
       <w:r>
         <w:rPr>
@@ -2078,7 +2762,7 @@
         <w:rPr>
           <w:noProof/>
         </w:rPr>
-        <w:instrText xml:space="preserve"> PAGEREF _Toc53147302 \h </w:instrText>
+        <w:instrText xml:space="preserve"> PAGEREF _Toc53217920 \h </w:instrText>
       </w:r>
       <w:r>
         <w:rPr>
@@ -2095,7 +2779,7 @@
         <w:rPr>
           <w:noProof/>
         </w:rPr>
-        <w:t>7</w:t>
+        <w:t>15</w:t>
       </w:r>
       <w:r>
         <w:rPr>
@@ -2155,7 +2839,7 @@
         <w:rPr>
           <w:noProof/>
         </w:rPr>
-        <w:instrText xml:space="preserve"> PAGEREF _Toc53147303 \h </w:instrText>
+        <w:instrText xml:space="preserve"> PAGEREF _Toc53217921 \h </w:instrText>
       </w:r>
       <w:r>
         <w:rPr>
@@ -2172,7 +2856,7 @@
         <w:rPr>
           <w:noProof/>
         </w:rPr>
-        <w:t>7</w:t>
+        <w:t>15</w:t>
       </w:r>
       <w:r>
         <w:rPr>
@@ -2233,7 +2917,7 @@
         <w:rPr>
           <w:noProof/>
         </w:rPr>
-        <w:instrText xml:space="preserve"> PAGEREF _Toc53147304 \h </w:instrText>
+        <w:instrText xml:space="preserve"> PAGEREF _Toc53217922 \h </w:instrText>
       </w:r>
       <w:r>
         <w:rPr>
@@ -2250,7 +2934,7 @@
         <w:rPr>
           <w:noProof/>
         </w:rPr>
-        <w:t>8</w:t>
+        <w:t>16</w:t>
       </w:r>
       <w:r>
         <w:rPr>
@@ -2310,7 +2994,7 @@
         <w:rPr>
           <w:noProof/>
         </w:rPr>
-        <w:instrText xml:space="preserve"> PAGEREF _Toc53147305 \h </w:instrText>
+        <w:instrText xml:space="preserve"> PAGEREF _Toc53217923 \h </w:instrText>
       </w:r>
       <w:r>
         <w:rPr>
@@ -2327,7 +3011,7 @@
         <w:rPr>
           <w:noProof/>
         </w:rPr>
-        <w:t>8</w:t>
+        <w:t>16</w:t>
       </w:r>
       <w:r>
         <w:rPr>
@@ -2387,7 +3071,7 @@
         <w:rPr>
           <w:noProof/>
         </w:rPr>
-        <w:instrText xml:space="preserve"> PAGEREF _Toc53147306 \h </w:instrText>
+        <w:instrText xml:space="preserve"> PAGEREF _Toc53217924 \h </w:instrText>
       </w:r>
       <w:r>
         <w:rPr>
@@ -2404,7 +3088,7 @@
         <w:rPr>
           <w:noProof/>
         </w:rPr>
-        <w:t>8</w:t>
+        <w:t>16</w:t>
       </w:r>
       <w:r>
         <w:rPr>
@@ -2464,7 +3148,7 @@
         <w:rPr>
           <w:noProof/>
         </w:rPr>
-        <w:instrText xml:space="preserve"> PAGEREF _Toc53147307 \h </w:instrText>
+        <w:instrText xml:space="preserve"> PAGEREF _Toc53217925 \h </w:instrText>
       </w:r>
       <w:r>
         <w:rPr>
@@ -2481,7 +3165,7 @@
         <w:rPr>
           <w:noProof/>
         </w:rPr>
-        <w:t>8</w:t>
+        <w:t>16</w:t>
       </w:r>
       <w:r>
         <w:rPr>
@@ -2541,7 +3225,7 @@
         <w:rPr>
           <w:noProof/>
         </w:rPr>
-        <w:instrText xml:space="preserve"> PAGEREF _Toc53147308 \h </w:instrText>
+        <w:instrText xml:space="preserve"> PAGEREF _Toc53217926 \h </w:instrText>
       </w:r>
       <w:r>
         <w:rPr>
@@ -2558,7 +3242,7 @@
         <w:rPr>
           <w:noProof/>
         </w:rPr>
-        <w:t>8</w:t>
+        <w:t>16</w:t>
       </w:r>
       <w:r>
         <w:rPr>
@@ -2618,7 +3302,7 @@
         <w:rPr>
           <w:noProof/>
         </w:rPr>
-        <w:instrText xml:space="preserve"> PAGEREF _Toc53147309 \h </w:instrText>
+        <w:instrText xml:space="preserve"> PAGEREF _Toc53217927 \h </w:instrText>
       </w:r>
       <w:r>
         <w:rPr>
@@ -2635,7 +3319,7 @@
         <w:rPr>
           <w:noProof/>
         </w:rPr>
-        <w:t>8</w:t>
+        <w:t>16</w:t>
       </w:r>
       <w:r>
         <w:rPr>
@@ -2696,7 +3380,7 @@
         <w:rPr>
           <w:noProof/>
         </w:rPr>
-        <w:instrText xml:space="preserve"> PAGEREF _Toc53147310 \h </w:instrText>
+        <w:instrText xml:space="preserve"> PAGEREF _Toc53217928 \h </w:instrText>
       </w:r>
       <w:r>
         <w:rPr>
@@ -2713,7 +3397,7 @@
         <w:rPr>
           <w:noProof/>
         </w:rPr>
-        <w:t>8</w:t>
+        <w:t>16</w:t>
       </w:r>
       <w:r>
         <w:rPr>
@@ -2773,7 +3457,7 @@
         <w:rPr>
           <w:noProof/>
         </w:rPr>
-        <w:instrText xml:space="preserve"> PAGEREF _Toc53147311 \h </w:instrText>
+        <w:instrText xml:space="preserve"> PAGEREF _Toc53217929 \h </w:instrText>
       </w:r>
       <w:r>
         <w:rPr>
@@ -2790,7 +3474,7 @@
         <w:rPr>
           <w:noProof/>
         </w:rPr>
-        <w:t>8</w:t>
+        <w:t>16</w:t>
       </w:r>
       <w:r>
         <w:rPr>
@@ -2850,7 +3534,7 @@
         <w:rPr>
           <w:noProof/>
         </w:rPr>
-        <w:instrText xml:space="preserve"> PAGEREF _Toc53147312 \h </w:instrText>
+        <w:instrText xml:space="preserve"> PAGEREF _Toc53217930 \h </w:instrText>
       </w:r>
       <w:r>
         <w:rPr>
@@ -2867,7 +3551,7 @@
         <w:rPr>
           <w:noProof/>
         </w:rPr>
-        <w:t>8</w:t>
+        <w:t>16</w:t>
       </w:r>
       <w:r>
         <w:rPr>
@@ -2927,7 +3611,7 @@
         <w:rPr>
           <w:noProof/>
         </w:rPr>
-        <w:instrText xml:space="preserve"> PAGEREF _Toc53147313 \h </w:instrText>
+        <w:instrText xml:space="preserve"> PAGEREF _Toc53217931 \h </w:instrText>
       </w:r>
       <w:r>
         <w:rPr>
@@ -2944,7 +3628,7 @@
         <w:rPr>
           <w:noProof/>
         </w:rPr>
-        <w:t>8</w:t>
+        <w:t>16</w:t>
       </w:r>
       <w:r>
         <w:rPr>
@@ -3007,7 +3691,7 @@
         <w:rPr>
           <w:noProof/>
         </w:rPr>
-        <w:instrText xml:space="preserve"> PAGEREF _Toc53147314 \h </w:instrText>
+        <w:instrText xml:space="preserve"> PAGEREF _Toc53217932 \h </w:instrText>
       </w:r>
       <w:r>
         <w:rPr>
@@ -3024,7 +3708,7 @@
         <w:rPr>
           <w:noProof/>
         </w:rPr>
-        <w:t>8</w:t>
+        <w:t>16</w:t>
       </w:r>
       <w:r>
         <w:rPr>
@@ -3084,7 +3768,7 @@
         <w:rPr>
           <w:noProof/>
         </w:rPr>
-        <w:instrText xml:space="preserve"> PAGEREF _Toc53147315 \h </w:instrText>
+        <w:instrText xml:space="preserve"> PAGEREF _Toc53217933 \h </w:instrText>
       </w:r>
       <w:r>
         <w:rPr>
@@ -3101,7 +3785,7 @@
         <w:rPr>
           <w:noProof/>
         </w:rPr>
-        <w:t>8</w:t>
+        <w:t>16</w:t>
       </w:r>
       <w:r>
         <w:rPr>
@@ -3161,7 +3845,7 @@
         <w:rPr>
           <w:noProof/>
         </w:rPr>
-        <w:instrText xml:space="preserve"> PAGEREF _Toc53147316 \h </w:instrText>
+        <w:instrText xml:space="preserve"> PAGEREF _Toc53217934 \h </w:instrText>
       </w:r>
       <w:r>
         <w:rPr>
@@ -3178,7 +3862,7 @@
         <w:rPr>
           <w:noProof/>
         </w:rPr>
-        <w:t>9</w:t>
+        <w:t>17</w:t>
       </w:r>
       <w:r>
         <w:rPr>
@@ -3238,7 +3922,7 @@
         <w:rPr>
           <w:noProof/>
         </w:rPr>
-        <w:instrText xml:space="preserve"> PAGEREF _Toc53147317 \h </w:instrText>
+        <w:instrText xml:space="preserve"> PAGEREF _Toc53217935 \h </w:instrText>
       </w:r>
       <w:r>
         <w:rPr>
@@ -3255,7 +3939,7 @@
         <w:rPr>
           <w:noProof/>
         </w:rPr>
-        <w:t>9</w:t>
+        <w:t>17</w:t>
       </w:r>
       <w:r>
         <w:rPr>
@@ -3280,6 +3964,7 @@
           <w:iCs/>
           <w:noProof/>
         </w:rPr>
+        <w:lastRenderedPageBreak/>
         <w:t>3.6.4</w:t>
       </w:r>
       <w:r>
@@ -3315,7 +4000,7 @@
         <w:rPr>
           <w:noProof/>
         </w:rPr>
-        <w:instrText xml:space="preserve"> PAGEREF _Toc53147318 \h </w:instrText>
+        <w:instrText xml:space="preserve"> PAGEREF _Toc53217936 \h </w:instrText>
       </w:r>
       <w:r>
         <w:rPr>
@@ -3332,7 +4017,7 @@
         <w:rPr>
           <w:noProof/>
         </w:rPr>
-        <w:t>9</w:t>
+        <w:t>17</w:t>
       </w:r>
       <w:r>
         <w:rPr>
@@ -3392,7 +4077,7 @@
         <w:rPr>
           <w:noProof/>
         </w:rPr>
-        <w:instrText xml:space="preserve"> PAGEREF _Toc53147319 \h </w:instrText>
+        <w:instrText xml:space="preserve"> PAGEREF _Toc53217937 \h </w:instrText>
       </w:r>
       <w:r>
         <w:rPr>
@@ -3409,7 +4094,7 @@
         <w:rPr>
           <w:noProof/>
         </w:rPr>
-        <w:t>9</w:t>
+        <w:t>17</w:t>
       </w:r>
       <w:r>
         <w:rPr>
@@ -3472,7 +4157,7 @@
         <w:rPr>
           <w:noProof/>
         </w:rPr>
-        <w:instrText xml:space="preserve"> PAGEREF _Toc53147320 \h </w:instrText>
+        <w:instrText xml:space="preserve"> PAGEREF _Toc53217938 \h </w:instrText>
       </w:r>
       <w:r>
         <w:rPr>
@@ -3489,7 +4174,7 @@
         <w:rPr>
           <w:noProof/>
         </w:rPr>
-        <w:t>9</w:t>
+        <w:t>17</w:t>
       </w:r>
       <w:r>
         <w:rPr>
@@ -3549,7 +4234,7 @@
         <w:rPr>
           <w:noProof/>
         </w:rPr>
-        <w:instrText xml:space="preserve"> PAGEREF _Toc53147321 \h </w:instrText>
+        <w:instrText xml:space="preserve"> PAGEREF _Toc53217939 \h </w:instrText>
       </w:r>
       <w:r>
         <w:rPr>
@@ -3566,7 +4251,7 @@
         <w:rPr>
           <w:noProof/>
         </w:rPr>
-        <w:t>9</w:t>
+        <w:t>17</w:t>
       </w:r>
       <w:r>
         <w:rPr>
@@ -3626,7 +4311,7 @@
         <w:rPr>
           <w:noProof/>
         </w:rPr>
-        <w:instrText xml:space="preserve"> PAGEREF _Toc53147322 \h </w:instrText>
+        <w:instrText xml:space="preserve"> PAGEREF _Toc53217940 \h </w:instrText>
       </w:r>
       <w:r>
         <w:rPr>
@@ -3643,7 +4328,7 @@
         <w:rPr>
           <w:noProof/>
         </w:rPr>
-        <w:t>9</w:t>
+        <w:t>17</w:t>
       </w:r>
       <w:r>
         <w:rPr>
@@ -3706,7 +4391,7 @@
         <w:rPr>
           <w:noProof/>
         </w:rPr>
-        <w:instrText xml:space="preserve"> PAGEREF _Toc53147323 \h </w:instrText>
+        <w:instrText xml:space="preserve"> PAGEREF _Toc53217941 \h </w:instrText>
       </w:r>
       <w:r>
         <w:rPr>
@@ -3723,7 +4408,7 @@
         <w:rPr>
           <w:noProof/>
         </w:rPr>
-        <w:t>9</w:t>
+        <w:t>17</w:t>
       </w:r>
       <w:r>
         <w:rPr>
@@ -3783,7 +4468,7 @@
         <w:rPr>
           <w:noProof/>
         </w:rPr>
-        <w:instrText xml:space="preserve"> PAGEREF _Toc53147324 \h </w:instrText>
+        <w:instrText xml:space="preserve"> PAGEREF _Toc53217942 \h </w:instrText>
       </w:r>
       <w:r>
         <w:rPr>
@@ -3800,7 +4485,7 @@
         <w:rPr>
           <w:noProof/>
         </w:rPr>
-        <w:t>9</w:t>
+        <w:t>17</w:t>
       </w:r>
       <w:r>
         <w:rPr>
@@ -3860,7 +4545,7 @@
         <w:rPr>
           <w:noProof/>
         </w:rPr>
-        <w:instrText xml:space="preserve"> PAGEREF _Toc53147325 \h </w:instrText>
+        <w:instrText xml:space="preserve"> PAGEREF _Toc53217943 \h </w:instrText>
       </w:r>
       <w:r>
         <w:rPr>
@@ -3877,7 +4562,7 @@
         <w:rPr>
           <w:noProof/>
         </w:rPr>
-        <w:t>10</w:t>
+        <w:t>18</w:t>
       </w:r>
       <w:r>
         <w:rPr>
@@ -3937,7 +4622,7 @@
         <w:rPr>
           <w:noProof/>
         </w:rPr>
-        <w:instrText xml:space="preserve"> PAGEREF _Toc53147326 \h </w:instrText>
+        <w:instrText xml:space="preserve"> PAGEREF _Toc53217944 \h </w:instrText>
       </w:r>
       <w:r>
         <w:rPr>
@@ -3954,7 +4639,7 @@
         <w:rPr>
           <w:noProof/>
         </w:rPr>
-        <w:t>10</w:t>
+        <w:t>18</w:t>
       </w:r>
       <w:r>
         <w:rPr>
@@ -3979,7 +4664,6 @@
           <w:iCs/>
           <w:noProof/>
         </w:rPr>
-        <w:lastRenderedPageBreak/>
         <w:t>3.8.4</w:t>
       </w:r>
       <w:r>
@@ -4015,7 +4699,7 @@
         <w:rPr>
           <w:noProof/>
         </w:rPr>
-        <w:instrText xml:space="preserve"> PAGEREF _Toc53147327 \h </w:instrText>
+        <w:instrText xml:space="preserve"> PAGEREF _Toc53217945 \h </w:instrText>
       </w:r>
       <w:r>
         <w:rPr>
@@ -4032,7 +4716,7 @@
         <w:rPr>
           <w:noProof/>
         </w:rPr>
-        <w:t>10</w:t>
+        <w:t>18</w:t>
       </w:r>
       <w:r>
         <w:rPr>
@@ -4095,7 +4779,7 @@
         <w:rPr>
           <w:noProof/>
         </w:rPr>
-        <w:instrText xml:space="preserve"> PAGEREF _Toc53147328 \h </w:instrText>
+        <w:instrText xml:space="preserve"> PAGEREF _Toc53217946 \h </w:instrText>
       </w:r>
       <w:r>
         <w:rPr>
@@ -4112,7 +4796,7 @@
         <w:rPr>
           <w:noProof/>
         </w:rPr>
-        <w:t>10</w:t>
+        <w:t>18</w:t>
       </w:r>
       <w:r>
         <w:rPr>
@@ -4172,7 +4856,7 @@
         <w:rPr>
           <w:noProof/>
         </w:rPr>
-        <w:instrText xml:space="preserve"> PAGEREF _Toc53147329 \h </w:instrText>
+        <w:instrText xml:space="preserve"> PAGEREF _Toc53217947 \h </w:instrText>
       </w:r>
       <w:r>
         <w:rPr>
@@ -4189,7 +4873,7 @@
         <w:rPr>
           <w:noProof/>
         </w:rPr>
-        <w:t>10</w:t>
+        <w:t>18</w:t>
       </w:r>
       <w:r>
         <w:rPr>
@@ -4249,7 +4933,7 @@
         <w:rPr>
           <w:noProof/>
         </w:rPr>
-        <w:instrText xml:space="preserve"> PAGEREF _Toc53147330 \h </w:instrText>
+        <w:instrText xml:space="preserve"> PAGEREF _Toc53217948 \h </w:instrText>
       </w:r>
       <w:r>
         <w:rPr>
@@ -4266,7 +4950,7 @@
         <w:rPr>
           <w:noProof/>
         </w:rPr>
-        <w:t>10</w:t>
+        <w:t>18</w:t>
       </w:r>
       <w:r>
         <w:rPr>
@@ -4357,7 +5041,7 @@
         <w:ind w:left="720" w:hanging="720"/>
       </w:pPr>
       <w:bookmarkStart w:id="0" w:name="_Toc498836223"/>
-      <w:bookmarkStart w:id="1" w:name="_Toc53147283"/>
+      <w:bookmarkStart w:id="1" w:name="_Toc53217892"/>
       <w:r>
         <w:rPr>
           <w:rFonts w:hint="eastAsia"/>
@@ -4376,7 +5060,7 @@
         </w:numPr>
       </w:pPr>
       <w:bookmarkStart w:id="2" w:name="_Toc498836224"/>
-      <w:bookmarkStart w:id="3" w:name="_Toc53147284"/>
+      <w:bookmarkStart w:id="3" w:name="_Toc53217893"/>
       <w:r>
         <w:rPr>
           <w:rFonts w:hint="eastAsia"/>
@@ -4408,7 +5092,7 @@
         <w:pStyle w:val="2"/>
       </w:pPr>
       <w:bookmarkStart w:id="4" w:name="_Toc498836226"/>
-      <w:bookmarkStart w:id="5" w:name="_Toc53147285"/>
+      <w:bookmarkStart w:id="5" w:name="_Toc53217894"/>
       <w:r>
         <w:rPr>
           <w:rFonts w:hint="eastAsia"/>
@@ -4434,7 +5118,7 @@
         <w:pStyle w:val="2"/>
       </w:pPr>
       <w:bookmarkStart w:id="6" w:name="_Toc498836227"/>
-      <w:bookmarkStart w:id="7" w:name="_Toc53147286"/>
+      <w:bookmarkStart w:id="7" w:name="_Toc53217895"/>
       <w:r>
         <w:rPr>
           <w:rFonts w:hint="eastAsia"/>
@@ -4599,7 +5283,7 @@
         <w:ind w:left="720" w:hanging="720"/>
       </w:pPr>
       <w:bookmarkStart w:id="8" w:name="_Toc498836229"/>
-      <w:bookmarkStart w:id="9" w:name="_Toc53147287"/>
+      <w:bookmarkStart w:id="9" w:name="_Toc53217896"/>
       <w:r>
         <w:rPr>
           <w:rFonts w:hint="eastAsia"/>
@@ -5217,7 +5901,7 @@
         <w:ind w:left="720" w:hanging="720"/>
       </w:pPr>
       <w:bookmarkStart w:id="10" w:name="_Toc498836230"/>
-      <w:bookmarkStart w:id="11" w:name="_Toc53147288"/>
+      <w:bookmarkStart w:id="11" w:name="_Toc53217897"/>
       <w:r>
         <w:rPr>
           <w:rFonts w:hint="eastAsia"/>
@@ -5233,7 +5917,7 @@
         <w:pStyle w:val="2"/>
       </w:pPr>
       <w:bookmarkStart w:id="12" w:name="_Toc498836231"/>
-      <w:bookmarkStart w:id="13" w:name="_Toc53147289"/>
+      <w:bookmarkStart w:id="13" w:name="_Toc53217898"/>
       <w:r>
         <w:rPr>
           <w:rFonts w:hint="eastAsia"/>
@@ -5248,7 +5932,7 @@
         <w:pStyle w:val="3"/>
       </w:pPr>
       <w:bookmarkStart w:id="14" w:name="_Toc498836232"/>
-      <w:bookmarkStart w:id="15" w:name="_Toc53147290"/>
+      <w:bookmarkStart w:id="15" w:name="_Toc53217899"/>
       <w:r>
         <w:t>&lt;</w:t>
       </w:r>
@@ -5657,7 +6341,7 @@
       <w:pPr>
         <w:pStyle w:val="3"/>
       </w:pPr>
-      <w:bookmarkStart w:id="16" w:name="_Toc53147291"/>
+      <w:bookmarkStart w:id="16" w:name="_Toc53217900"/>
       <w:r>
         <w:t>&lt;</w:t>
       </w:r>
@@ -6112,7 +6796,7 @@
         <w:spacing w:after="120"/>
         <w:ind w:left="720"/>
         <w:rPr>
-          <w:rFonts w:hAnsi="Microsoft Sans Serif" w:cs="宋体" w:hint="eastAsia"/>
+          <w:rFonts w:hAnsi="Microsoft Sans Serif" w:cs="宋体"/>
           <w:lang w:val="zh-CN"/>
         </w:rPr>
       </w:pPr>
@@ -6837,7 +7521,7 @@
         <w:spacing w:after="120"/>
         <w:ind w:left="720"/>
         <w:rPr>
-          <w:rFonts w:hAnsi="Microsoft Sans Serif" w:cs="宋体" w:hint="eastAsia"/>
+          <w:rFonts w:hAnsi="Microsoft Sans Serif" w:cs="宋体"/>
           <w:lang w:val="zh-CN"/>
         </w:rPr>
       </w:pPr>
@@ -6866,7 +7550,7 @@
       <w:pPr>
         <w:pStyle w:val="3"/>
       </w:pPr>
-      <w:bookmarkStart w:id="17" w:name="_Toc53147292"/>
+      <w:bookmarkStart w:id="17" w:name="_Toc53217901"/>
       <w:r>
         <w:t>&lt;</w:t>
       </w:r>
@@ -7003,9 +7687,6 @@
     <w:p>
       <w:pPr>
         <w:pStyle w:val="a9"/>
-        <w:rPr>
-          <w:rFonts w:hint="eastAsia"/>
-        </w:rPr>
       </w:pPr>
       <w:r>
         <w:rPr>
@@ -7285,7 +7966,7 @@
         <w:spacing w:after="120"/>
         <w:ind w:left="720"/>
         <w:rPr>
-          <w:rFonts w:hAnsi="Microsoft Sans Serif" w:cs="宋体" w:hint="eastAsia"/>
+          <w:rFonts w:hAnsi="Microsoft Sans Serif" w:cs="宋体"/>
           <w:lang w:val="zh-CN"/>
         </w:rPr>
       </w:pPr>
@@ -7314,6 +7995,7 @@
       <w:pPr>
         <w:pStyle w:val="3"/>
       </w:pPr>
+      <w:bookmarkStart w:id="18" w:name="_Toc53217902"/>
       <w:r>
         <w:t>&lt;</w:t>
       </w:r>
@@ -7326,6 +8008,7 @@
       <w:r>
         <w:t>&gt;</w:t>
       </w:r>
+      <w:bookmarkEnd w:id="18"/>
     </w:p>
     <w:p>
       <w:pPr>
@@ -7547,7 +8230,7 @@
         <w:spacing w:after="120"/>
         <w:ind w:left="720"/>
         <w:rPr>
-          <w:rFonts w:hAnsi="Microsoft Sans Serif" w:cs="宋体" w:hint="eastAsia"/>
+          <w:rFonts w:hAnsi="Microsoft Sans Serif" w:cs="宋体"/>
           <w:lang w:val="zh-CN"/>
         </w:rPr>
       </w:pPr>
@@ -7817,7 +8500,7 @@
         <w:spacing w:after="120"/>
         <w:ind w:left="720"/>
         <w:rPr>
-          <w:rFonts w:ascii="Microsoft Sans Serif" w:hAnsi="Microsoft Sans Serif" w:cs="Microsoft Sans Serif" w:hint="eastAsia"/>
+          <w:rFonts w:ascii="Microsoft Sans Serif" w:hAnsi="Microsoft Sans Serif" w:cs="Microsoft Sans Serif"/>
           <w:lang w:val="zh-CN"/>
         </w:rPr>
       </w:pPr>
@@ -7863,6 +8546,7 @@
       <w:pPr>
         <w:pStyle w:val="3"/>
       </w:pPr>
+      <w:bookmarkStart w:id="19" w:name="_Toc53217903"/>
       <w:r>
         <w:t>&lt;</w:t>
       </w:r>
@@ -7875,6 +8559,7 @@
       <w:r>
         <w:t>&gt;</w:t>
       </w:r>
+      <w:bookmarkEnd w:id="19"/>
     </w:p>
     <w:p>
       <w:pPr>
@@ -8040,7 +8725,7 @@
         <w:spacing w:after="120"/>
         <w:ind w:left="720"/>
         <w:rPr>
-          <w:rFonts w:hAnsi="Microsoft Sans Serif" w:cs="宋体" w:hint="eastAsia"/>
+          <w:rFonts w:hAnsi="Microsoft Sans Serif" w:cs="宋体"/>
           <w:lang w:val="zh-CN"/>
         </w:rPr>
       </w:pPr>
@@ -8425,7 +9110,7 @@
         <w:spacing w:after="120"/>
         <w:ind w:left="720"/>
         <w:rPr>
-          <w:rFonts w:ascii="Microsoft Sans Serif" w:hAnsi="Microsoft Sans Serif" w:cs="Microsoft Sans Serif" w:hint="eastAsia"/>
+          <w:rFonts w:ascii="Microsoft Sans Serif" w:hAnsi="Microsoft Sans Serif" w:cs="Microsoft Sans Serif"/>
           <w:lang w:val="zh-CN"/>
         </w:rPr>
       </w:pPr>
@@ -8471,6 +9156,7 @@
       <w:pPr>
         <w:pStyle w:val="3"/>
       </w:pPr>
+      <w:bookmarkStart w:id="20" w:name="_Toc53217904"/>
       <w:r>
         <w:lastRenderedPageBreak/>
         <w:t>&lt;</w:t>
@@ -8484,6 +9170,7 @@
       <w:r>
         <w:t>&gt;</w:t>
       </w:r>
+      <w:bookmarkEnd w:id="20"/>
     </w:p>
     <w:p>
       <w:pPr>
@@ -9386,6 +10073,7 @@
       <w:pPr>
         <w:pStyle w:val="3"/>
       </w:pPr>
+      <w:bookmarkStart w:id="21" w:name="_Toc53217905"/>
       <w:r>
         <w:t>&lt;</w:t>
       </w:r>
@@ -9398,6 +10086,7 @@
       <w:r>
         <w:t>&gt;</w:t>
       </w:r>
+      <w:bookmarkEnd w:id="21"/>
     </w:p>
     <w:p>
       <w:pPr>
@@ -9770,7 +10459,7 @@
         <w:spacing w:after="120"/>
         <w:ind w:left="720"/>
         <w:rPr>
-          <w:rFonts w:hAnsi="Microsoft Sans Serif" w:cs="宋体" w:hint="eastAsia"/>
+          <w:rFonts w:hAnsi="Microsoft Sans Serif" w:cs="宋体"/>
           <w:lang w:val="zh-CN"/>
         </w:rPr>
       </w:pPr>
@@ -10426,7 +11115,7 @@
         <w:spacing w:after="120"/>
         <w:ind w:left="720"/>
         <w:rPr>
-          <w:rFonts w:ascii="Microsoft Sans Serif" w:hAnsi="Microsoft Sans Serif" w:cs="Microsoft Sans Serif" w:hint="eastAsia"/>
+          <w:rFonts w:ascii="Microsoft Sans Serif" w:hAnsi="Microsoft Sans Serif" w:cs="Microsoft Sans Serif"/>
           <w:lang w:val="zh-CN"/>
         </w:rPr>
       </w:pPr>
@@ -10475,6 +11164,7 @@
       <w:pPr>
         <w:pStyle w:val="3"/>
       </w:pPr>
+      <w:bookmarkStart w:id="22" w:name="_Toc53217906"/>
       <w:r>
         <w:t>&lt;</w:t>
       </w:r>
@@ -10487,6 +11177,7 @@
       <w:r>
         <w:t>&gt;</w:t>
       </w:r>
+      <w:bookmarkEnd w:id="22"/>
     </w:p>
     <w:p>
       <w:pPr>
@@ -10707,7 +11398,7 @@
         <w:spacing w:after="120"/>
         <w:ind w:left="720"/>
         <w:rPr>
-          <w:rFonts w:hAnsi="Microsoft Sans Serif" w:cs="宋体" w:hint="eastAsia"/>
+          <w:rFonts w:hAnsi="Microsoft Sans Serif" w:cs="宋体"/>
           <w:lang w:val="zh-CN"/>
         </w:rPr>
       </w:pPr>
@@ -10978,7 +11669,7 @@
         <w:spacing w:after="120"/>
         <w:ind w:left="720"/>
         <w:rPr>
-          <w:rFonts w:ascii="Microsoft Sans Serif" w:hAnsi="Microsoft Sans Serif" w:cs="Microsoft Sans Serif" w:hint="eastAsia"/>
+          <w:rFonts w:ascii="Microsoft Sans Serif" w:hAnsi="Microsoft Sans Serif" w:cs="Microsoft Sans Serif"/>
           <w:lang w:val="zh-CN"/>
         </w:rPr>
       </w:pPr>
@@ -11027,6 +11718,7 @@
       <w:pPr>
         <w:pStyle w:val="3"/>
       </w:pPr>
+      <w:bookmarkStart w:id="23" w:name="_Toc53217907"/>
       <w:r>
         <w:t>&lt;</w:t>
       </w:r>
@@ -11039,6 +11731,7 @@
       <w:r>
         <w:t>&gt;</w:t>
       </w:r>
+      <w:bookmarkEnd w:id="23"/>
     </w:p>
     <w:p>
       <w:pPr>
@@ -11198,9 +11891,6 @@
     <w:p>
       <w:pPr>
         <w:pStyle w:val="a9"/>
-        <w:rPr>
-          <w:rFonts w:hint="eastAsia"/>
-        </w:rPr>
       </w:pPr>
       <w:r>
         <w:rPr>
@@ -11481,7 +12171,7 @@
         <w:spacing w:after="120"/>
         <w:ind w:left="720"/>
         <w:rPr>
-          <w:rFonts w:ascii="Microsoft Sans Serif" w:hAnsi="Microsoft Sans Serif" w:cs="Microsoft Sans Serif" w:hint="eastAsia"/>
+          <w:rFonts w:ascii="Microsoft Sans Serif" w:hAnsi="Microsoft Sans Serif" w:cs="Microsoft Sans Serif"/>
           <w:lang w:val="zh-CN"/>
         </w:rPr>
       </w:pPr>
@@ -11530,6 +12220,7 @@
       <w:pPr>
         <w:pStyle w:val="3"/>
       </w:pPr>
+      <w:bookmarkStart w:id="24" w:name="_Toc53217908"/>
       <w:r>
         <w:t>&lt;</w:t>
       </w:r>
@@ -11542,6 +12233,7 @@
       <w:r>
         <w:t>&gt;</w:t>
       </w:r>
+      <w:bookmarkEnd w:id="24"/>
     </w:p>
     <w:p>
       <w:pPr>
@@ -11701,9 +12393,6 @@
     <w:p>
       <w:pPr>
         <w:pStyle w:val="a9"/>
-        <w:rPr>
-          <w:rFonts w:hint="eastAsia"/>
-        </w:rPr>
       </w:pPr>
       <w:r>
         <w:rPr>
@@ -11904,7 +12593,7 @@
         <w:spacing w:after="120"/>
         <w:ind w:left="720"/>
         <w:rPr>
-          <w:rFonts w:hAnsi="Microsoft Sans Serif" w:cs="宋体" w:hint="eastAsia"/>
+          <w:rFonts w:hAnsi="Microsoft Sans Serif" w:cs="宋体"/>
           <w:lang w:val="zh-CN"/>
         </w:rPr>
       </w:pPr>
@@ -11954,6 +12643,7 @@
       <w:pPr>
         <w:pStyle w:val="3"/>
       </w:pPr>
+      <w:bookmarkStart w:id="25" w:name="_Toc53217909"/>
       <w:r>
         <w:t>&lt;</w:t>
       </w:r>
@@ -11966,6 +12656,7 @@
       <w:r>
         <w:t>&gt;</w:t>
       </w:r>
+      <w:bookmarkEnd w:id="25"/>
     </w:p>
     <w:p>
       <w:pPr>
@@ -11981,25 +12672,14 @@
         <w:rPr>
           <w:rFonts w:hint="eastAsia"/>
         </w:rPr>
-        <w:t>：</w:t>
-      </w:r>
-      <w:r>
-        <w:rPr>
-          <w:rFonts w:hint="eastAsia"/>
-        </w:rPr>
-        <w:t>包含维护课程信息、分组管理、批量导入学生</w:t>
-      </w:r>
-      <w:r>
-        <w:rPr>
-          <w:rFonts w:hint="eastAsia"/>
-        </w:rPr>
-        <w:t>等用例。</w:t>
+        <w:t>：包含维护课程信息、分组管理、批量导入学生等用例。</w:t>
       </w:r>
     </w:p>
     <w:p>
       <w:pPr>
         <w:pStyle w:val="3"/>
       </w:pPr>
+      <w:bookmarkStart w:id="26" w:name="_Toc53217910"/>
       <w:r>
         <w:t>&lt;</w:t>
       </w:r>
@@ -12012,6 +12692,7 @@
       <w:r>
         <w:t>&gt;</w:t>
       </w:r>
+      <w:bookmarkEnd w:id="26"/>
     </w:p>
     <w:p>
       <w:pPr>
@@ -12241,9 +12922,6 @@
     <w:p>
       <w:pPr>
         <w:pStyle w:val="a9"/>
-        <w:rPr>
-          <w:rFonts w:hint="eastAsia"/>
-        </w:rPr>
       </w:pPr>
       <w:r>
         <w:rPr>
@@ -12584,9 +13262,6 @@
     <w:p>
       <w:pPr>
         <w:pStyle w:val="a9"/>
-        <w:rPr>
-          <w:rFonts w:hint="eastAsia"/>
-        </w:rPr>
       </w:pPr>
       <w:r>
         <w:rPr>
@@ -12608,8 +13283,7 @@
       <w:pPr>
         <w:pStyle w:val="a9"/>
       </w:pPr>
-      <w:bookmarkStart w:id="18" w:name="_Toc498836233"/>
-      <w:bookmarkStart w:id="19" w:name="_Toc53147293"/>
+      <w:bookmarkStart w:id="27" w:name="_Toc498836233"/>
       <w:r>
         <w:rPr>
           <w:rFonts w:hint="eastAsia"/>
@@ -12620,13 +13294,7 @@
         <w:rPr>
           <w:rFonts w:hint="eastAsia"/>
         </w:rPr>
-        <w:t>：用户已登录</w:t>
-      </w:r>
-      <w:r>
-        <w:rPr>
-          <w:rFonts w:hint="eastAsia"/>
-        </w:rPr>
-        <w:t>，已申请到课程</w:t>
+        <w:t>：用户已登录，已申请到课程</w:t>
       </w:r>
     </w:p>
     <w:p>
@@ -12634,6 +13302,7 @@
         <w:pStyle w:val="2"/>
         <w:ind w:left="720" w:hanging="720"/>
       </w:pPr>
+      <w:bookmarkStart w:id="28" w:name="_Toc53217911"/>
       <w:r>
         <w:rPr>
           <w:rFonts w:hint="eastAsia"/>
@@ -12646,16 +13315,16 @@
         </w:rPr>
         <w:t>用性</w:t>
       </w:r>
-      <w:bookmarkEnd w:id="18"/>
-      <w:bookmarkEnd w:id="19"/>
+      <w:bookmarkEnd w:id="27"/>
+      <w:bookmarkEnd w:id="28"/>
     </w:p>
     <w:p>
       <w:pPr>
         <w:pStyle w:val="3"/>
         <w:ind w:left="720" w:hanging="720"/>
       </w:pPr>
-      <w:bookmarkStart w:id="20" w:name="_Toc498836234"/>
-      <w:bookmarkStart w:id="21" w:name="_Toc53147294"/>
+      <w:bookmarkStart w:id="29" w:name="_Toc498836234"/>
+      <w:bookmarkStart w:id="30" w:name="_Toc53217912"/>
       <w:r>
         <w:t>&lt;</w:t>
       </w:r>
@@ -12668,14 +13337,14 @@
       <w:r>
         <w:t>&gt;</w:t>
       </w:r>
-      <w:bookmarkEnd w:id="20"/>
-      <w:bookmarkEnd w:id="21"/>
+      <w:bookmarkEnd w:id="29"/>
+      <w:bookmarkEnd w:id="30"/>
     </w:p>
     <w:p>
       <w:pPr>
         <w:pStyle w:val="InfoBlue"/>
       </w:pPr>
-      <w:bookmarkStart w:id="22" w:name="_Toc498836235"/>
+      <w:bookmarkStart w:id="31" w:name="_Toc498836235"/>
       <w:r>
         <w:rPr>
           <w:rFonts w:hint="eastAsia"/>
@@ -12707,7 +13376,7 @@
           <w:iCs/>
         </w:rPr>
       </w:pPr>
-      <w:bookmarkStart w:id="23" w:name="_Toc53147295"/>
+      <w:bookmarkStart w:id="32" w:name="_Toc53217913"/>
       <w:r>
         <w:rPr>
           <w:i w:val="0"/>
@@ -12731,7 +13400,7 @@
         </w:rPr>
         <w:t>&gt;</w:t>
       </w:r>
-      <w:bookmarkEnd w:id="23"/>
+      <w:bookmarkEnd w:id="32"/>
     </w:p>
     <w:p>
       <w:pPr>
@@ -12768,7 +13437,7 @@
           <w:iCs/>
         </w:rPr>
       </w:pPr>
-      <w:bookmarkStart w:id="24" w:name="_Toc53147296"/>
+      <w:bookmarkStart w:id="33" w:name="_Toc53217914"/>
       <w:r>
         <w:rPr>
           <w:i w:val="0"/>
@@ -12791,7 +13460,7 @@
         </w:rPr>
         <w:t>&gt;</w:t>
       </w:r>
-      <w:bookmarkEnd w:id="24"/>
+      <w:bookmarkEnd w:id="33"/>
     </w:p>
     <w:p>
       <w:pPr>
@@ -12814,15 +13483,15 @@
       <w:pPr>
         <w:pStyle w:val="2"/>
       </w:pPr>
-      <w:bookmarkStart w:id="25" w:name="_Toc53147297"/>
+      <w:bookmarkStart w:id="34" w:name="_Toc53217915"/>
       <w:r>
         <w:rPr>
           <w:rFonts w:hint="eastAsia"/>
         </w:rPr>
         <w:t>可靠性</w:t>
       </w:r>
-      <w:bookmarkEnd w:id="22"/>
-      <w:bookmarkEnd w:id="25"/>
+      <w:bookmarkEnd w:id="31"/>
+      <w:bookmarkEnd w:id="34"/>
     </w:p>
     <w:p>
       <w:pPr>
@@ -12833,8 +13502,8 @@
           <w:iCs/>
         </w:rPr>
       </w:pPr>
-      <w:bookmarkStart w:id="26" w:name="_Toc498836236"/>
-      <w:bookmarkStart w:id="27" w:name="_Toc53147298"/>
+      <w:bookmarkStart w:id="35" w:name="_Toc498836236"/>
+      <w:bookmarkStart w:id="36" w:name="_Toc53217916"/>
       <w:r>
         <w:rPr>
           <w:i w:val="0"/>
@@ -12857,8 +13526,8 @@
         </w:rPr>
         <w:t>&gt;</w:t>
       </w:r>
-      <w:bookmarkEnd w:id="26"/>
-      <w:bookmarkEnd w:id="27"/>
+      <w:bookmarkEnd w:id="35"/>
+      <w:bookmarkEnd w:id="36"/>
     </w:p>
     <w:p>
       <w:pPr>
@@ -12916,7 +13585,7 @@
           <w:iCs/>
         </w:rPr>
       </w:pPr>
-      <w:bookmarkStart w:id="28" w:name="_Toc53147299"/>
+      <w:bookmarkStart w:id="37" w:name="_Toc53217917"/>
       <w:r>
         <w:rPr>
           <w:i w:val="0"/>
@@ -12954,7 +13623,7 @@
         </w:rPr>
         <w:t>&gt;</w:t>
       </w:r>
-      <w:bookmarkEnd w:id="28"/>
+      <w:bookmarkEnd w:id="37"/>
     </w:p>
     <w:p>
       <w:pPr>
@@ -12976,7 +13645,7 @@
           <w:iCs/>
         </w:rPr>
       </w:pPr>
-      <w:bookmarkStart w:id="29" w:name="_Toc53147300"/>
+      <w:bookmarkStart w:id="38" w:name="_Toc53217918"/>
       <w:r>
         <w:rPr>
           <w:i w:val="0"/>
@@ -13014,7 +13683,7 @@
         </w:rPr>
         <w:t>&gt;</w:t>
       </w:r>
-      <w:bookmarkEnd w:id="29"/>
+      <w:bookmarkEnd w:id="38"/>
     </w:p>
     <w:p>
       <w:pPr>
@@ -13045,7 +13714,7 @@
           <w:iCs/>
         </w:rPr>
       </w:pPr>
-      <w:bookmarkStart w:id="30" w:name="_Toc53147301"/>
+      <w:bookmarkStart w:id="39" w:name="_Toc53217919"/>
       <w:r>
         <w:rPr>
           <w:i w:val="0"/>
@@ -13068,7 +13737,7 @@
         </w:rPr>
         <w:t>&gt;</w:t>
       </w:r>
-      <w:bookmarkEnd w:id="30"/>
+      <w:bookmarkEnd w:id="39"/>
     </w:p>
     <w:p>
       <w:pPr>
@@ -13090,7 +13759,7 @@
           <w:iCs/>
         </w:rPr>
       </w:pPr>
-      <w:bookmarkStart w:id="31" w:name="_Toc53147302"/>
+      <w:bookmarkStart w:id="40" w:name="_Toc53217920"/>
       <w:r>
         <w:rPr>
           <w:i w:val="0"/>
@@ -13113,7 +13782,7 @@
         </w:rPr>
         <w:t>&gt;</w:t>
       </w:r>
-      <w:bookmarkEnd w:id="31"/>
+      <w:bookmarkEnd w:id="40"/>
     </w:p>
     <w:p>
       <w:pPr>
@@ -13177,7 +13846,7 @@
           <w:iCs/>
         </w:rPr>
       </w:pPr>
-      <w:bookmarkStart w:id="32" w:name="_Toc53147303"/>
+      <w:bookmarkStart w:id="41" w:name="_Toc53217921"/>
       <w:r>
         <w:rPr>
           <w:i w:val="0"/>
@@ -13200,7 +13869,7 @@
         </w:rPr>
         <w:t>&gt;</w:t>
       </w:r>
-      <w:bookmarkEnd w:id="32"/>
+      <w:bookmarkEnd w:id="41"/>
     </w:p>
     <w:p>
       <w:pPr>
@@ -13343,8 +14012,8 @@
           <w:numId w:val="1"/>
         </w:numPr>
       </w:pPr>
-      <w:bookmarkStart w:id="33" w:name="_Toc498836237"/>
-      <w:bookmarkStart w:id="34" w:name="_Toc53147304"/>
+      <w:bookmarkStart w:id="42" w:name="_Toc498836237"/>
+      <w:bookmarkStart w:id="43" w:name="_Toc53217922"/>
       <w:r>
         <w:rPr>
           <w:rFonts w:hint="eastAsia"/>
@@ -13352,8 +14021,8 @@
         <w:lastRenderedPageBreak/>
         <w:t>性能</w:t>
       </w:r>
-      <w:bookmarkEnd w:id="33"/>
-      <w:bookmarkEnd w:id="34"/>
+      <w:bookmarkEnd w:id="42"/>
+      <w:bookmarkEnd w:id="43"/>
     </w:p>
     <w:p>
       <w:pPr>
@@ -13364,8 +14033,8 @@
           <w:iCs/>
         </w:rPr>
       </w:pPr>
-      <w:bookmarkStart w:id="35" w:name="_Toc498836238"/>
-      <w:bookmarkStart w:id="36" w:name="_Toc53147305"/>
+      <w:bookmarkStart w:id="44" w:name="_Toc498836238"/>
+      <w:bookmarkStart w:id="45" w:name="_Toc53217923"/>
       <w:r>
         <w:rPr>
           <w:i w:val="0"/>
@@ -13388,8 +14057,8 @@
         </w:rPr>
         <w:t>&gt;</w:t>
       </w:r>
-      <w:bookmarkEnd w:id="35"/>
-      <w:bookmarkEnd w:id="36"/>
+      <w:bookmarkEnd w:id="44"/>
+      <w:bookmarkEnd w:id="45"/>
     </w:p>
     <w:p>
       <w:pPr>
@@ -13441,7 +14110,7 @@
           <w:iCs/>
         </w:rPr>
       </w:pPr>
-      <w:bookmarkStart w:id="37" w:name="_Toc53147306"/>
+      <w:bookmarkStart w:id="46" w:name="_Toc53217924"/>
       <w:r>
         <w:rPr>
           <w:i w:val="0"/>
@@ -13464,7 +14133,7 @@
         </w:rPr>
         <w:t>&gt;</w:t>
       </w:r>
-      <w:bookmarkEnd w:id="37"/>
+      <w:bookmarkEnd w:id="46"/>
     </w:p>
     <w:p>
       <w:pPr>
@@ -13501,7 +14170,7 @@
           <w:iCs/>
         </w:rPr>
       </w:pPr>
-      <w:bookmarkStart w:id="38" w:name="_Toc53147307"/>
+      <w:bookmarkStart w:id="47" w:name="_Toc53217925"/>
       <w:r>
         <w:rPr>
           <w:i w:val="0"/>
@@ -13524,7 +14193,7 @@
         </w:rPr>
         <w:t>&gt;</w:t>
       </w:r>
-      <w:bookmarkEnd w:id="38"/>
+      <w:bookmarkEnd w:id="47"/>
     </w:p>
     <w:p>
       <w:pPr>
@@ -13561,7 +14230,7 @@
           <w:iCs/>
         </w:rPr>
       </w:pPr>
-      <w:bookmarkStart w:id="39" w:name="_Toc53147308"/>
+      <w:bookmarkStart w:id="48" w:name="_Toc53217926"/>
       <w:r>
         <w:rPr>
           <w:i w:val="0"/>
@@ -13584,7 +14253,7 @@
         </w:rPr>
         <w:t>&gt;</w:t>
       </w:r>
-      <w:bookmarkEnd w:id="39"/>
+      <w:bookmarkEnd w:id="48"/>
     </w:p>
     <w:p>
       <w:pPr>
@@ -13606,7 +14275,7 @@
           <w:iCs/>
         </w:rPr>
       </w:pPr>
-      <w:bookmarkStart w:id="40" w:name="_Toc53147309"/>
+      <w:bookmarkStart w:id="49" w:name="_Toc53217927"/>
       <w:r>
         <w:rPr>
           <w:i w:val="0"/>
@@ -13629,7 +14298,7 @@
         </w:rPr>
         <w:t>&gt;</w:t>
       </w:r>
-      <w:bookmarkEnd w:id="40"/>
+      <w:bookmarkEnd w:id="49"/>
     </w:p>
     <w:p>
       <w:pPr>
@@ -13752,16 +14421,16 @@
       <w:pPr>
         <w:pStyle w:val="2"/>
       </w:pPr>
-      <w:bookmarkStart w:id="41" w:name="_Toc498836239"/>
-      <w:bookmarkStart w:id="42" w:name="_Toc53147310"/>
+      <w:bookmarkStart w:id="50" w:name="_Toc498836239"/>
+      <w:bookmarkStart w:id="51" w:name="_Toc53217928"/>
       <w:r>
         <w:rPr>
           <w:rFonts w:hint="eastAsia"/>
         </w:rPr>
         <w:t>可支持性</w:t>
       </w:r>
-      <w:bookmarkEnd w:id="41"/>
-      <w:bookmarkEnd w:id="42"/>
+      <w:bookmarkEnd w:id="50"/>
+      <w:bookmarkEnd w:id="51"/>
     </w:p>
     <w:p>
       <w:pPr>
@@ -13772,8 +14441,8 @@
           <w:iCs/>
         </w:rPr>
       </w:pPr>
-      <w:bookmarkStart w:id="43" w:name="_Toc498836240"/>
-      <w:bookmarkStart w:id="44" w:name="_Toc53147311"/>
+      <w:bookmarkStart w:id="52" w:name="_Toc498836240"/>
+      <w:bookmarkStart w:id="53" w:name="_Toc53217929"/>
       <w:r>
         <w:rPr>
           <w:i w:val="0"/>
@@ -13796,8 +14465,8 @@
         </w:rPr>
         <w:t>&gt;</w:t>
       </w:r>
-      <w:bookmarkEnd w:id="43"/>
-      <w:bookmarkEnd w:id="44"/>
+      <w:bookmarkEnd w:id="52"/>
+      <w:bookmarkEnd w:id="53"/>
     </w:p>
     <w:p>
       <w:pPr>
@@ -13819,7 +14488,7 @@
           <w:iCs/>
         </w:rPr>
       </w:pPr>
-      <w:bookmarkStart w:id="45" w:name="_Toc53147312"/>
+      <w:bookmarkStart w:id="54" w:name="_Toc53217930"/>
       <w:r>
         <w:rPr>
           <w:i w:val="0"/>
@@ -13842,7 +14511,7 @@
         </w:rPr>
         <w:t>&gt;</w:t>
       </w:r>
-      <w:bookmarkEnd w:id="45"/>
+      <w:bookmarkEnd w:id="54"/>
     </w:p>
     <w:p>
       <w:pPr>
@@ -13885,7 +14554,7 @@
           <w:iCs/>
         </w:rPr>
       </w:pPr>
-      <w:bookmarkStart w:id="46" w:name="_Toc53147313"/>
+      <w:bookmarkStart w:id="55" w:name="_Toc53217931"/>
       <w:r>
         <w:rPr>
           <w:i w:val="0"/>
@@ -13908,7 +14577,7 @@
         </w:rPr>
         <w:t>&gt;</w:t>
       </w:r>
-      <w:bookmarkEnd w:id="46"/>
+      <w:bookmarkEnd w:id="55"/>
     </w:p>
     <w:p>
       <w:pPr>
@@ -13969,8 +14638,8 @@
           <w:iCs/>
         </w:rPr>
       </w:pPr>
-      <w:bookmarkStart w:id="47" w:name="_Toc498836241"/>
-      <w:bookmarkStart w:id="48" w:name="_Toc53147314"/>
+      <w:bookmarkStart w:id="56" w:name="_Toc498836241"/>
+      <w:bookmarkStart w:id="57" w:name="_Toc53217932"/>
       <w:r>
         <w:rPr>
           <w:rFonts w:hint="eastAsia"/>
@@ -13978,8 +14647,8 @@
         </w:rPr>
         <w:t>设计约束</w:t>
       </w:r>
-      <w:bookmarkEnd w:id="47"/>
-      <w:bookmarkEnd w:id="48"/>
+      <w:bookmarkEnd w:id="56"/>
+      <w:bookmarkEnd w:id="57"/>
     </w:p>
     <w:p>
       <w:pPr>
@@ -13990,8 +14659,8 @@
           <w:iCs/>
         </w:rPr>
       </w:pPr>
-      <w:bookmarkStart w:id="49" w:name="_Toc498836242"/>
-      <w:bookmarkStart w:id="50" w:name="_Toc53147315"/>
+      <w:bookmarkStart w:id="58" w:name="_Toc498836242"/>
+      <w:bookmarkStart w:id="59" w:name="_Toc53217933"/>
       <w:r>
         <w:rPr>
           <w:i w:val="0"/>
@@ -14014,8 +14683,8 @@
         </w:rPr>
         <w:t>&gt;</w:t>
       </w:r>
-      <w:bookmarkEnd w:id="49"/>
-      <w:bookmarkEnd w:id="50"/>
+      <w:bookmarkEnd w:id="58"/>
+      <w:bookmarkEnd w:id="59"/>
     </w:p>
     <w:p>
       <w:pPr>
@@ -14067,7 +14736,7 @@
           <w:iCs/>
         </w:rPr>
       </w:pPr>
-      <w:bookmarkStart w:id="51" w:name="_Toc53147316"/>
+      <w:bookmarkStart w:id="60" w:name="_Toc53217934"/>
       <w:r>
         <w:rPr>
           <w:i w:val="0"/>
@@ -14091,7 +14760,7 @@
         </w:rPr>
         <w:t>&gt;</w:t>
       </w:r>
-      <w:bookmarkEnd w:id="51"/>
+      <w:bookmarkEnd w:id="60"/>
     </w:p>
     <w:p>
       <w:pPr>
@@ -14128,7 +14797,7 @@
           <w:iCs/>
         </w:rPr>
       </w:pPr>
-      <w:bookmarkStart w:id="52" w:name="_Toc53147317"/>
+      <w:bookmarkStart w:id="61" w:name="_Toc53217935"/>
       <w:r>
         <w:rPr>
           <w:i w:val="0"/>
@@ -14151,7 +14820,7 @@
         </w:rPr>
         <w:t>&gt;</w:t>
       </w:r>
-      <w:bookmarkEnd w:id="52"/>
+      <w:bookmarkEnd w:id="61"/>
     </w:p>
     <w:p>
       <w:pPr>
@@ -14233,7 +14902,7 @@
           <w:iCs/>
         </w:rPr>
       </w:pPr>
-      <w:bookmarkStart w:id="53" w:name="_Toc53147318"/>
+      <w:bookmarkStart w:id="62" w:name="_Toc53217936"/>
       <w:r>
         <w:rPr>
           <w:i w:val="0"/>
@@ -14256,7 +14925,7 @@
         </w:rPr>
         <w:t>&gt;</w:t>
       </w:r>
-      <w:bookmarkEnd w:id="53"/>
+      <w:bookmarkEnd w:id="62"/>
     </w:p>
     <w:p>
       <w:pPr>
@@ -14290,7 +14959,7 @@
           <w:iCs/>
         </w:rPr>
       </w:pPr>
-      <w:bookmarkStart w:id="54" w:name="_Toc53147319"/>
+      <w:bookmarkStart w:id="63" w:name="_Toc53217937"/>
       <w:r>
         <w:rPr>
           <w:i w:val="0"/>
@@ -14313,7 +14982,7 @@
         </w:rPr>
         <w:t>&gt;</w:t>
       </w:r>
-      <w:bookmarkEnd w:id="54"/>
+      <w:bookmarkEnd w:id="63"/>
     </w:p>
     <w:p>
       <w:pPr>
@@ -14381,8 +15050,8 @@
           <w:iCs/>
         </w:rPr>
       </w:pPr>
-      <w:bookmarkStart w:id="55" w:name="_Toc498836243"/>
-      <w:bookmarkStart w:id="56" w:name="_Toc53147320"/>
+      <w:bookmarkStart w:id="64" w:name="_Toc498836243"/>
+      <w:bookmarkStart w:id="65" w:name="_Toc53217938"/>
       <w:r>
         <w:rPr>
           <w:rFonts w:hint="eastAsia"/>
@@ -14390,8 +15059,8 @@
         </w:rPr>
         <w:t>联机用户文档和帮助系统需求</w:t>
       </w:r>
-      <w:bookmarkEnd w:id="55"/>
-      <w:bookmarkEnd w:id="56"/>
+      <w:bookmarkEnd w:id="64"/>
+      <w:bookmarkEnd w:id="65"/>
     </w:p>
     <w:p>
       <w:pPr>
@@ -14401,7 +15070,7 @@
           <w:iCs/>
         </w:rPr>
       </w:pPr>
-      <w:bookmarkStart w:id="57" w:name="_Toc53147321"/>
+      <w:bookmarkStart w:id="66" w:name="_Toc53217939"/>
       <w:r>
         <w:rPr>
           <w:rFonts w:hint="eastAsia"/>
@@ -14410,7 +15079,7 @@
         </w:rPr>
         <w:t>用户手册</w:t>
       </w:r>
-      <w:bookmarkEnd w:id="57"/>
+      <w:bookmarkEnd w:id="66"/>
     </w:p>
     <w:p>
       <w:pPr>
@@ -14431,7 +15100,7 @@
           <w:iCs/>
         </w:rPr>
       </w:pPr>
-      <w:bookmarkStart w:id="58" w:name="_Toc53147322"/>
+      <w:bookmarkStart w:id="67" w:name="_Toc53217940"/>
       <w:r>
         <w:rPr>
           <w:rFonts w:hint="eastAsia"/>
@@ -14440,7 +15109,7 @@
         </w:rPr>
         <w:t>帮助系统要求</w:t>
       </w:r>
-      <w:bookmarkEnd w:id="58"/>
+      <w:bookmarkEnd w:id="67"/>
     </w:p>
     <w:p>
       <w:pPr>
@@ -14465,8 +15134,8 @@
           <w:iCs/>
         </w:rPr>
       </w:pPr>
-      <w:bookmarkStart w:id="59" w:name="_Toc498836245"/>
-      <w:bookmarkStart w:id="60" w:name="_Toc53147323"/>
+      <w:bookmarkStart w:id="68" w:name="_Toc498836245"/>
+      <w:bookmarkStart w:id="69" w:name="_Toc53217941"/>
       <w:r>
         <w:rPr>
           <w:rFonts w:hint="eastAsia"/>
@@ -14474,8 +15143,8 @@
         </w:rPr>
         <w:t>接口</w:t>
       </w:r>
-      <w:bookmarkEnd w:id="59"/>
-      <w:bookmarkEnd w:id="60"/>
+      <w:bookmarkEnd w:id="68"/>
+      <w:bookmarkEnd w:id="69"/>
     </w:p>
     <w:p>
       <w:pPr>
@@ -14486,8 +15155,8 @@
           <w:iCs/>
         </w:rPr>
       </w:pPr>
-      <w:bookmarkStart w:id="61" w:name="_Toc498836246"/>
-      <w:bookmarkStart w:id="62" w:name="_Toc53147324"/>
+      <w:bookmarkStart w:id="70" w:name="_Toc498836246"/>
+      <w:bookmarkStart w:id="71" w:name="_Toc53217942"/>
       <w:r>
         <w:rPr>
           <w:rFonts w:hint="eastAsia"/>
@@ -14496,8 +15165,8 @@
         </w:rPr>
         <w:t>用户界面</w:t>
       </w:r>
-      <w:bookmarkEnd w:id="61"/>
-      <w:bookmarkEnd w:id="62"/>
+      <w:bookmarkEnd w:id="70"/>
+      <w:bookmarkEnd w:id="71"/>
     </w:p>
     <w:p>
       <w:pPr>
@@ -14717,8 +15386,8 @@
           <w:iCs/>
         </w:rPr>
       </w:pPr>
-      <w:bookmarkStart w:id="63" w:name="_Toc498836247"/>
-      <w:bookmarkStart w:id="64" w:name="_Toc53147325"/>
+      <w:bookmarkStart w:id="72" w:name="_Toc498836247"/>
+      <w:bookmarkStart w:id="73" w:name="_Toc53217943"/>
       <w:r>
         <w:rPr>
           <w:rFonts w:hint="eastAsia"/>
@@ -14727,8 +15396,8 @@
         </w:rPr>
         <w:t>硬件接口</w:t>
       </w:r>
-      <w:bookmarkEnd w:id="63"/>
-      <w:bookmarkEnd w:id="64"/>
+      <w:bookmarkEnd w:id="72"/>
+      <w:bookmarkEnd w:id="73"/>
     </w:p>
     <w:p>
       <w:pPr>
@@ -14750,8 +15419,8 @@
           <w:iCs/>
         </w:rPr>
       </w:pPr>
-      <w:bookmarkStart w:id="65" w:name="_Toc498836248"/>
-      <w:bookmarkStart w:id="66" w:name="_Toc53147326"/>
+      <w:bookmarkStart w:id="74" w:name="_Toc498836248"/>
+      <w:bookmarkStart w:id="75" w:name="_Toc53217944"/>
       <w:r>
         <w:rPr>
           <w:rFonts w:hint="eastAsia"/>
@@ -14760,8 +15429,8 @@
         </w:rPr>
         <w:t>软件接口</w:t>
       </w:r>
-      <w:bookmarkEnd w:id="65"/>
-      <w:bookmarkEnd w:id="66"/>
+      <w:bookmarkEnd w:id="74"/>
+      <w:bookmarkEnd w:id="75"/>
     </w:p>
     <w:p>
       <w:pPr>
@@ -14783,8 +15452,8 @@
           <w:iCs/>
         </w:rPr>
       </w:pPr>
-      <w:bookmarkStart w:id="67" w:name="_Toc498836249"/>
-      <w:bookmarkStart w:id="68" w:name="_Toc53147327"/>
+      <w:bookmarkStart w:id="76" w:name="_Toc498836249"/>
+      <w:bookmarkStart w:id="77" w:name="_Toc53217945"/>
       <w:r>
         <w:rPr>
           <w:rFonts w:hint="eastAsia"/>
@@ -14793,8 +15462,8 @@
         </w:rPr>
         <w:t>通信接口</w:t>
       </w:r>
-      <w:bookmarkEnd w:id="67"/>
-      <w:bookmarkEnd w:id="68"/>
+      <w:bookmarkEnd w:id="76"/>
+      <w:bookmarkEnd w:id="77"/>
     </w:p>
     <w:p>
       <w:pPr>
@@ -14871,8 +15540,8 @@
           <w:iCs/>
         </w:rPr>
       </w:pPr>
-      <w:bookmarkStart w:id="69" w:name="_Toc498836252"/>
-      <w:bookmarkStart w:id="70" w:name="_Toc53147328"/>
+      <w:bookmarkStart w:id="78" w:name="_Toc498836252"/>
+      <w:bookmarkStart w:id="79" w:name="_Toc53217946"/>
       <w:r>
         <w:rPr>
           <w:rFonts w:hint="eastAsia"/>
@@ -14880,8 +15549,8 @@
         </w:rPr>
         <w:t>适用的标准</w:t>
       </w:r>
-      <w:bookmarkEnd w:id="69"/>
-      <w:bookmarkEnd w:id="70"/>
+      <w:bookmarkEnd w:id="78"/>
+      <w:bookmarkEnd w:id="79"/>
     </w:p>
     <w:p>
       <w:pPr>
@@ -14891,7 +15560,7 @@
           <w:iCs/>
         </w:rPr>
       </w:pPr>
-      <w:bookmarkStart w:id="71" w:name="_Toc53147329"/>
+      <w:bookmarkStart w:id="80" w:name="_Toc53217947"/>
       <w:r>
         <w:rPr>
           <w:rFonts w:hint="eastAsia"/>
@@ -14900,7 +15569,7 @@
         </w:rPr>
         <w:t>法律、版权及其他声明</w:t>
       </w:r>
-      <w:bookmarkEnd w:id="71"/>
+      <w:bookmarkEnd w:id="80"/>
     </w:p>
     <w:p>
       <w:pPr>
@@ -15026,7 +15695,7 @@
           <w:iCs/>
         </w:rPr>
       </w:pPr>
-      <w:bookmarkStart w:id="72" w:name="_Toc53147330"/>
+      <w:bookmarkStart w:id="81" w:name="_Toc53217948"/>
       <w:r>
         <w:rPr>
           <w:rFonts w:hint="eastAsia"/>
@@ -15035,7 +15704,7 @@
         </w:rPr>
         <w:t>操作系统相容性</w:t>
       </w:r>
-      <w:bookmarkEnd w:id="72"/>
+      <w:bookmarkEnd w:id="81"/>
     </w:p>
     <w:p>
       <w:pPr>

</xml_diff>